<commit_message>
D input and base tests added
</commit_message>
<xml_diff>
--- a/D.სანტა დისტანციურზე/D.სანტა დისტანციურზე.docx
+++ b/D.სანტა დისტანციურზე/D.სანტა დისტანციურზე.docx
@@ -106,21 +106,23 @@
       <w:r>
         <w:t xml:space="preserve">                                                    *** </w:t>
       </w:r>
-      <w:proofErr w:type="spellStart"/>
-      <w:r>
-        <w:t>სანტას</w:t>
-      </w:r>
-      <w:proofErr w:type="spellEnd"/>
-      <w:r>
-        <w:t xml:space="preserve"> </w:t>
-      </w:r>
-      <w:proofErr w:type="spellStart"/>
-      <w:r>
-        <w:t>დისტანციურზე</w:t>
-      </w:r>
-      <w:proofErr w:type="spellEnd"/>
-      <w:r>
-        <w:t xml:space="preserve"> ***</w:t>
+      <w:r>
+        <w:rPr>
+          <w:lang w:val="ka-GE"/>
+        </w:rPr>
+        <w:t>საახალწლო</w:t>
+      </w:r>
+      <w:r>
+        <w:t xml:space="preserve"> </w:t>
+      </w:r>
+      <w:r>
+        <w:rPr>
+          <w:lang w:val="ka-GE"/>
+        </w:rPr>
+        <w:t>ღამე დისტანციურად</w:t>
+      </w:r>
+      <w:r>
+        <w:t>***</w:t>
       </w:r>
     </w:p>
     <w:p>
@@ -167,6 +169,65 @@
       <w:r>
         <w:t xml:space="preserve"> </w:t>
       </w:r>
+      <w:r>
+        <w:rPr>
+          <w:lang w:val="ka-GE"/>
+        </w:rPr>
+        <w:t>და უხარია საჩუქრების მიღება</w:t>
+      </w:r>
+      <w:r>
+        <w:t xml:space="preserve">, </w:t>
+      </w:r>
+      <w:proofErr w:type="spellStart"/>
+      <w:r>
+        <w:t>მაგრამ</w:t>
+      </w:r>
+      <w:proofErr w:type="spellEnd"/>
+      <w:r>
+        <w:t xml:space="preserve"> </w:t>
+      </w:r>
+      <w:proofErr w:type="spellStart"/>
+      <w:r>
+        <w:t>წელს</w:t>
+      </w:r>
+      <w:proofErr w:type="spellEnd"/>
+      <w:r>
+        <w:t xml:space="preserve"> </w:t>
+      </w:r>
+      <w:proofErr w:type="spellStart"/>
+      <w:r>
+        <w:t>სანტა</w:t>
+      </w:r>
+      <w:proofErr w:type="spellEnd"/>
+      <w:r>
+        <w:rPr>
+          <w:lang w:val="ka-GE"/>
+        </w:rPr>
+        <w:t xml:space="preserve"> ვერ ახერხებს მოსვლას</w:t>
+      </w:r>
+      <w:r>
+        <w:t xml:space="preserve"> </w:t>
+      </w:r>
+      <w:proofErr w:type="spellStart"/>
+      <w:r>
+        <w:t>პანდემი</w:t>
+      </w:r>
+      <w:proofErr w:type="spellEnd"/>
+      <w:r>
+        <w:rPr>
+          <w:lang w:val="ka-GE"/>
+        </w:rPr>
+        <w:t>ის</w:t>
+      </w:r>
+      <w:r>
+        <w:t xml:space="preserve"> </w:t>
+      </w:r>
+      <w:r>
+        <w:rPr>
+          <w:lang w:val="ka-GE"/>
+        </w:rPr>
+        <w:t xml:space="preserve">გამო </w:t>
+      </w:r>
       <w:proofErr w:type="spellStart"/>
       <w:r>
         <w:t>და</w:t>
@@ -175,172 +236,67 @@
       <w:r>
         <w:t xml:space="preserve"> </w:t>
       </w:r>
-      <w:proofErr w:type="spellStart"/>
-      <w:r>
-        <w:t>შესაბამისად</w:t>
-      </w:r>
-      <w:proofErr w:type="spellEnd"/>
-      <w:r>
-        <w:t xml:space="preserve"> </w:t>
-      </w:r>
-      <w:proofErr w:type="spellStart"/>
-      <w:r>
+      <w:r>
+        <w:rPr>
+          <w:lang w:val="ka-GE"/>
+        </w:rPr>
+        <w:t>მარიამ</w:t>
+      </w:r>
+      <w:r>
+        <w:rPr>
+          <w:lang w:val="ka-GE"/>
+        </w:rPr>
+        <w:t xml:space="preserve">ი ამ ფაქტმა </w:t>
+      </w:r>
+      <w:proofErr w:type="spellStart"/>
+      <w:r>
+        <w:t>ძალიან</w:t>
+      </w:r>
+      <w:proofErr w:type="spellEnd"/>
+      <w:r>
+        <w:t xml:space="preserve"> </w:t>
+      </w:r>
+      <w:r>
+        <w:rPr>
+          <w:lang w:val="ka-GE"/>
+        </w:rPr>
+        <w:t xml:space="preserve">აწყინა. </w:t>
+      </w:r>
+      <w:r>
+        <w:rPr>
+          <w:lang w:val="ka-GE"/>
+        </w:rPr>
         <w:t>სანტა</w:t>
       </w:r>
-      <w:proofErr w:type="spellEnd"/>
-      <w:r>
-        <w:t xml:space="preserve"> </w:t>
-      </w:r>
-      <w:proofErr w:type="spellStart"/>
-      <w:r>
-        <w:t>კლაუსიც</w:t>
-      </w:r>
-      <w:proofErr w:type="spellEnd"/>
-      <w:r>
-        <w:t xml:space="preserve">, </w:t>
-      </w:r>
-      <w:proofErr w:type="spellStart"/>
-      <w:r>
-        <w:t>რომელსაც</w:t>
-      </w:r>
-      <w:proofErr w:type="spellEnd"/>
-      <w:r>
-        <w:t xml:space="preserve"> </w:t>
-      </w:r>
-      <w:proofErr w:type="spellStart"/>
-      <w:r>
-        <w:t>წერილს</w:t>
-      </w:r>
-      <w:proofErr w:type="spellEnd"/>
-      <w:r>
-        <w:t xml:space="preserve"> </w:t>
-      </w:r>
-      <w:r>
-        <w:rPr>
-          <w:lang w:val="ka-GE"/>
-        </w:rPr>
-        <w:t xml:space="preserve">უგზავნის </w:t>
-      </w:r>
-      <w:proofErr w:type="spellStart"/>
-      <w:r>
-        <w:t>ხოლმე</w:t>
-      </w:r>
-      <w:proofErr w:type="spellEnd"/>
-      <w:r>
-        <w:t xml:space="preserve"> </w:t>
-      </w:r>
-      <w:proofErr w:type="spellStart"/>
-      <w:r>
-        <w:t>სასურველი</w:t>
-      </w:r>
-      <w:proofErr w:type="spellEnd"/>
-      <w:r>
-        <w:t xml:space="preserve"> </w:t>
-      </w:r>
-      <w:proofErr w:type="spellStart"/>
-      <w:r>
-        <w:t>საჩუქრის</w:t>
-      </w:r>
-      <w:proofErr w:type="spellEnd"/>
-      <w:r>
-        <w:t xml:space="preserve"> </w:t>
-      </w:r>
-      <w:proofErr w:type="spellStart"/>
-      <w:r>
-        <w:t>მისაღებად</w:t>
-      </w:r>
-      <w:proofErr w:type="spellEnd"/>
-      <w:r>
-        <w:t xml:space="preserve">. </w:t>
-      </w:r>
-      <w:proofErr w:type="spellStart"/>
-      <w:r>
-        <w:t>მაგრამ</w:t>
-      </w:r>
-      <w:proofErr w:type="spellEnd"/>
-      <w:r>
-        <w:t xml:space="preserve"> </w:t>
-      </w:r>
-      <w:proofErr w:type="spellStart"/>
-      <w:r>
-        <w:t>წელს</w:t>
-      </w:r>
-      <w:proofErr w:type="spellEnd"/>
-      <w:r>
-        <w:t xml:space="preserve"> </w:t>
-      </w:r>
-      <w:proofErr w:type="spellStart"/>
-      <w:r>
-        <w:t>სანტა</w:t>
-      </w:r>
-      <w:proofErr w:type="spellEnd"/>
-      <w:r>
-        <w:rPr>
-          <w:lang w:val="ka-GE"/>
-        </w:rPr>
-        <w:t xml:space="preserve"> ვერ ახერხებს მოსვლას</w:t>
-      </w:r>
-      <w:r>
-        <w:t xml:space="preserve"> </w:t>
-      </w:r>
-      <w:proofErr w:type="spellStart"/>
-      <w:r>
-        <w:t>პანდემი</w:t>
-      </w:r>
-      <w:proofErr w:type="spellEnd"/>
-      <w:r>
-        <w:rPr>
-          <w:lang w:val="ka-GE"/>
-        </w:rPr>
-        <w:t>ის</w:t>
-      </w:r>
-      <w:r>
-        <w:t xml:space="preserve"> </w:t>
-      </w:r>
-      <w:r>
-        <w:rPr>
-          <w:lang w:val="ka-GE"/>
-        </w:rPr>
-        <w:t xml:space="preserve">გამო </w:t>
-      </w:r>
-      <w:proofErr w:type="spellStart"/>
-      <w:r>
-        <w:t>და</w:t>
-      </w:r>
-      <w:proofErr w:type="spellEnd"/>
-      <w:r>
-        <w:t xml:space="preserve"> </w:t>
-      </w:r>
-      <w:r>
-        <w:rPr>
-          <w:lang w:val="ka-GE"/>
-        </w:rPr>
-        <w:t xml:space="preserve">მარიამმა </w:t>
-      </w:r>
-      <w:proofErr w:type="spellStart"/>
-      <w:r>
-        <w:t>ძალიან</w:t>
-      </w:r>
-      <w:proofErr w:type="spellEnd"/>
-      <w:r>
-        <w:t xml:space="preserve"> </w:t>
-      </w:r>
-      <w:proofErr w:type="spellStart"/>
-      <w:r>
-        <w:t>მოიწყინა</w:t>
-      </w:r>
-      <w:proofErr w:type="spellEnd"/>
-      <w:r>
-        <w:rPr>
-          <w:lang w:val="ka-GE"/>
-        </w:rPr>
-        <w:t xml:space="preserve">. </w:t>
-      </w:r>
-      <w:r>
-        <w:rPr>
-          <w:lang w:val="ka-GE"/>
-        </w:rPr>
-        <w:t>სანტამ არ უნერვიულოო</w:t>
+      <w:r>
+        <w:rPr>
+          <w:lang w:val="ka-GE"/>
+        </w:rPr>
+        <w:t>მ</w:t>
+      </w:r>
+      <w:r>
+        <w:rPr>
+          <w:lang w:val="ka-GE"/>
+        </w:rPr>
+        <w:t xml:space="preserve"> </w:t>
+      </w:r>
+      <w:r>
+        <w:rPr>
+          <w:lang w:val="ka-GE"/>
+        </w:rPr>
+        <w:t xml:space="preserve">კი გადაწყვიტა სიურპრიზი გაეკეთებინა და გლოვოს გაატანა საჩუქრები და </w:t>
+      </w:r>
+      <w:r>
+        <w:rPr>
+          <w:lang w:val="ka-GE"/>
+        </w:rPr>
+        <w:t xml:space="preserve">ასევე </w:t>
+      </w:r>
+      <w:r>
+        <w:rPr>
+          <w:lang w:val="ka-GE"/>
+        </w:rPr>
+        <w:t>ამ ყუთს გადაბმულად დააწერა მარიამის იმ მეგობრების სახელები</w:t>
       </w:r>
       <w:r>
         <w:rPr>
@@ -352,50 +308,87 @@
         <w:rPr>
           <w:lang w:val="ka-GE"/>
         </w:rPr>
-        <w:t xml:space="preserve"> საქართველოს ფოსტით გამოვაგზავნიო. სანტა ასევე დაუკავშირდა მარიამის მეგობრებს, რომლებსაც ასევე სურდათ მარიამისთვის საჩუქრის გაგზავნა და ჩაალაგა ეს საჩუქარები ერთ დიდ ყუთში. სანტა თავისთვის გადაბმულად იწერდა სახელებს თუ ვინ გამოაგზავნა საჩუქარი, მაგრამ ყუთის შეფუთვისას შემთხვევით</w:t>
-      </w:r>
-      <w:r>
-        <w:rPr>
-          <w:lang w:val="ka-GE"/>
-        </w:rPr>
-        <w:t xml:space="preserve"> ჩა</w:t>
-      </w:r>
-      <w:r>
-        <w:rPr>
-          <w:lang w:val="ka-GE"/>
-        </w:rPr>
-        <w:t>უ</w:t>
-      </w:r>
-      <w:r>
-        <w:rPr>
-          <w:lang w:val="ka-GE"/>
-        </w:rPr>
-        <w:t>ვარდა ფურცელზე ჩაწერილი სახელების მიმდევრობა.</w:t>
-      </w:r>
-    </w:p>
-    <w:p>
-      <w:pPr>
-        <w:rPr>
-          <w:lang w:val="ka-GE"/>
-        </w:rPr>
-      </w:pPr>
-      <w:r>
-        <w:rPr>
-          <w:lang w:val="ka-GE"/>
-        </w:rPr>
-        <w:t>მარიამს ძალიან გაუხარდა როცა მიიღო საჩუქრების დიდი ყუთი და მან ასევე შეამჩნია ის ფურცელი რომელიც იდო ყუთში, მაგრამ სამწუხაროდ ეს ფურცელი დაღეჭა მისმა ძაღლმა</w:t>
-      </w:r>
-      <w:r>
-        <w:rPr>
-          <w:lang w:val="ka-GE"/>
-        </w:rPr>
-        <w:t>, ხოლო მარიამმა არ იცის ფურცელზე ჩაწერილი სიტყვა დაზიანდა თუ არა</w:t>
-      </w:r>
-      <w:r>
-        <w:rPr>
-          <w:lang w:val="ka-GE"/>
-        </w:rPr>
-        <w:t xml:space="preserve"> და მას აინტერესებს შეუძლია თუ არა ამ კონკატირებული სიტყვის ისეთ სახელებად გაყოფა, რომლებიც მარიამს ჰყავს სამეგობროში.</w:t>
+        <w:t xml:space="preserve"> რომლებსაც </w:t>
+      </w:r>
+      <w:r>
+        <w:rPr>
+          <w:lang w:val="ka-GE"/>
+        </w:rPr>
+        <w:t>მარიამი</w:t>
+      </w:r>
+      <w:r>
+        <w:rPr>
+          <w:lang w:val="ka-GE"/>
+        </w:rPr>
+        <w:t xml:space="preserve"> </w:t>
+      </w:r>
+      <w:r>
+        <w:rPr>
+          <w:lang w:val="ka-GE"/>
+        </w:rPr>
+        <w:t>განსაკუთრებით უყვართ</w:t>
+      </w:r>
+      <w:r>
+        <w:rPr>
+          <w:lang w:val="ka-GE"/>
+        </w:rPr>
+        <w:t>.</w:t>
+      </w:r>
+      <w:r>
+        <w:rPr>
+          <w:lang w:val="ka-GE"/>
+        </w:rPr>
+        <w:t xml:space="preserve"> </w:t>
+      </w:r>
+      <w:r>
+        <w:rPr>
+          <w:lang w:val="ka-GE"/>
+        </w:rPr>
+        <w:t xml:space="preserve">მაგრამ ასაკის გამო, სანტას შეიძლება ერთი სახელი რამდენიმე ჯერ დაეწერა ან ზოგი სახელი არასწორად. </w:t>
+      </w:r>
+    </w:p>
+    <w:p>
+      <w:r>
+        <w:rPr>
+          <w:lang w:val="ka-GE"/>
+        </w:rPr>
+        <w:t xml:space="preserve">მარიამს ძალიან გაუხარდა როცა მიიღო საჩუქრების დიდი ყუთი და მან ასევე შეამჩნია </w:t>
+      </w:r>
+      <w:r>
+        <w:rPr>
+          <w:lang w:val="ka-GE"/>
+        </w:rPr>
+        <w:t xml:space="preserve">ყუთზე დაწერილი </w:t>
+      </w:r>
+      <w:r>
+        <w:rPr>
+          <w:lang w:val="ka-GE"/>
+        </w:rPr>
+        <w:t xml:space="preserve">გრძელი </w:t>
+      </w:r>
+      <w:r>
+        <w:rPr>
+          <w:lang w:val="ka-GE"/>
+        </w:rPr>
+        <w:t xml:space="preserve"> სიტყვა. </w:t>
+      </w:r>
+      <w:r>
+        <w:rPr>
+          <w:lang w:val="ka-GE"/>
+        </w:rPr>
+        <w:t xml:space="preserve">მას აინტერესებს შეუძლია თუ არა ამ </w:t>
+      </w:r>
+      <w:r>
+        <w:rPr>
+          <w:lang w:val="ka-GE"/>
+        </w:rPr>
+        <w:t>გრძელი</w:t>
+      </w:r>
+      <w:r>
+        <w:rPr>
+          <w:lang w:val="ka-GE"/>
+        </w:rPr>
+        <w:t xml:space="preserve"> სიტყვის ისეთ სახელებად გაყოფა, რომლებიც მარიამს ჰყავს სამეგობროში.</w:t>
       </w:r>
       <w:r>
         <w:tab/>
@@ -408,6 +401,216 @@
     <w:p>
       <w:proofErr w:type="spellStart"/>
       <w:r>
+        <w:t>შესატანი</w:t>
+      </w:r>
+      <w:proofErr w:type="spellEnd"/>
+      <w:r>
+        <w:t xml:space="preserve"> </w:t>
+      </w:r>
+      <w:proofErr w:type="spellStart"/>
+      <w:r>
+        <w:t>მონაცემები</w:t>
+      </w:r>
+      <w:proofErr w:type="spellEnd"/>
+      <w:r>
+        <w:t>:</w:t>
+      </w:r>
+    </w:p>
+    <w:p>
+      <w:pPr>
+        <w:pStyle w:val="NormalWeb"/>
+        <w:shd w:val="clear" w:color="auto" w:fill="FFFFFF"/>
+        <w:spacing w:before="0" w:beforeAutospacing="0" w:after="0" w:afterAutospacing="0" w:line="480" w:lineRule="auto"/>
+        <w:textAlignment w:val="baseline"/>
+        <w:rPr>
+          <w:rStyle w:val="Strong"/>
+          <w:rFonts w:asciiTheme="minorHAnsi" w:hAnsiTheme="minorHAnsi" w:cs="Arial"/>
+          <w:b w:val="0"/>
+          <w:bCs w:val="0"/>
+          <w:color w:val="0E141E"/>
+          <w:sz w:val="21"/>
+          <w:szCs w:val="21"/>
+          <w:bdr w:val="none" w:sz="0" w:space="0" w:color="auto" w:frame="1"/>
+          <w:lang w:val="ka-GE"/>
+        </w:rPr>
+      </w:pPr>
+      <w:r>
+        <w:rPr>
+          <w:rStyle w:val="Strong"/>
+          <w:rFonts w:asciiTheme="minorHAnsi" w:hAnsiTheme="minorHAnsi" w:cs="Arial"/>
+          <w:b w:val="0"/>
+          <w:bCs w:val="0"/>
+          <w:color w:val="0E141E"/>
+          <w:sz w:val="21"/>
+          <w:szCs w:val="21"/>
+          <w:bdr w:val="none" w:sz="0" w:space="0" w:color="auto" w:frame="1"/>
+          <w:lang w:val="ka-GE"/>
+        </w:rPr>
+        <w:t xml:space="preserve">პირველი სტრიქონი შეიცავს </w:t>
+      </w:r>
+      <w:r>
+        <w:rPr>
+          <w:rStyle w:val="Strong"/>
+          <w:rFonts w:asciiTheme="minorHAnsi" w:hAnsiTheme="minorHAnsi" w:cs="Arial"/>
+          <w:b w:val="0"/>
+          <w:bCs w:val="0"/>
+          <w:color w:val="0E141E"/>
+          <w:sz w:val="21"/>
+          <w:szCs w:val="21"/>
+          <w:bdr w:val="none" w:sz="0" w:space="0" w:color="auto" w:frame="1"/>
+        </w:rPr>
+        <w:t>n</w:t>
+      </w:r>
+      <w:r>
+        <w:rPr>
+          <w:rStyle w:val="Strong"/>
+          <w:rFonts w:asciiTheme="minorHAnsi" w:hAnsiTheme="minorHAnsi" w:cs="Arial"/>
+          <w:b w:val="0"/>
+          <w:bCs w:val="0"/>
+          <w:color w:val="0E141E"/>
+          <w:sz w:val="21"/>
+          <w:szCs w:val="21"/>
+          <w:bdr w:val="none" w:sz="0" w:space="0" w:color="auto" w:frame="1"/>
+          <w:lang w:val="ka-GE"/>
+        </w:rPr>
+        <w:t>-ს, მარიამის სამეგობროს სახელების რაოდენობა</w:t>
+      </w:r>
+    </w:p>
+    <w:p>
+      <w:pPr>
+        <w:pStyle w:val="NormalWeb"/>
+        <w:shd w:val="clear" w:color="auto" w:fill="FFFFFF"/>
+        <w:spacing w:before="0" w:beforeAutospacing="0" w:after="0" w:afterAutospacing="0" w:line="480" w:lineRule="auto"/>
+        <w:textAlignment w:val="baseline"/>
+        <w:rPr>
+          <w:rStyle w:val="Strong"/>
+          <w:rFonts w:asciiTheme="minorHAnsi" w:hAnsiTheme="minorHAnsi" w:cs="Arial"/>
+          <w:b w:val="0"/>
+          <w:bCs w:val="0"/>
+          <w:color w:val="0E141E"/>
+          <w:sz w:val="21"/>
+          <w:szCs w:val="21"/>
+          <w:bdr w:val="none" w:sz="0" w:space="0" w:color="auto" w:frame="1"/>
+          <w:lang w:val="ka-GE"/>
+        </w:rPr>
+      </w:pPr>
+      <w:r>
+        <w:rPr>
+          <w:rStyle w:val="Strong"/>
+          <w:rFonts w:asciiTheme="minorHAnsi" w:hAnsiTheme="minorHAnsi" w:cs="Arial"/>
+          <w:b w:val="0"/>
+          <w:bCs w:val="0"/>
+          <w:color w:val="0E141E"/>
+          <w:sz w:val="21"/>
+          <w:szCs w:val="21"/>
+          <w:bdr w:val="none" w:sz="0" w:space="0" w:color="auto" w:frame="1"/>
+          <w:lang w:val="ka-GE"/>
+        </w:rPr>
+        <w:t xml:space="preserve">შემდეგი </w:t>
+      </w:r>
+      <w:r>
+        <w:rPr>
+          <w:rStyle w:val="Strong"/>
+          <w:rFonts w:asciiTheme="minorHAnsi" w:hAnsiTheme="minorHAnsi" w:cs="Arial"/>
+          <w:b w:val="0"/>
+          <w:bCs w:val="0"/>
+          <w:color w:val="0E141E"/>
+          <w:sz w:val="21"/>
+          <w:szCs w:val="21"/>
+          <w:bdr w:val="none" w:sz="0" w:space="0" w:color="auto" w:frame="1"/>
+        </w:rPr>
+        <w:t xml:space="preserve">n </w:t>
+      </w:r>
+      <w:r>
+        <w:rPr>
+          <w:rStyle w:val="Strong"/>
+          <w:rFonts w:asciiTheme="minorHAnsi" w:hAnsiTheme="minorHAnsi" w:cs="Arial"/>
+          <w:b w:val="0"/>
+          <w:bCs w:val="0"/>
+          <w:color w:val="0E141E"/>
+          <w:sz w:val="21"/>
+          <w:szCs w:val="21"/>
+          <w:bdr w:val="none" w:sz="0" w:space="0" w:color="auto" w:frame="1"/>
+          <w:lang w:val="ka-GE"/>
+        </w:rPr>
+        <w:t>ცალი სტრიქონი შეიცავს მეგობრის სახელს</w:t>
+      </w:r>
+    </w:p>
+    <w:p>
+      <w:pPr>
+        <w:pStyle w:val="NormalWeb"/>
+        <w:shd w:val="clear" w:color="auto" w:fill="FFFFFF"/>
+        <w:spacing w:before="0" w:beforeAutospacing="0" w:after="0" w:afterAutospacing="0" w:line="480" w:lineRule="auto"/>
+        <w:textAlignment w:val="baseline"/>
+        <w:rPr>
+          <w:rStyle w:val="Strong"/>
+          <w:rFonts w:asciiTheme="minorHAnsi" w:hAnsiTheme="minorHAnsi" w:cs="Arial"/>
+          <w:b w:val="0"/>
+          <w:bCs w:val="0"/>
+          <w:color w:val="0E141E"/>
+          <w:sz w:val="21"/>
+          <w:szCs w:val="21"/>
+          <w:bdr w:val="none" w:sz="0" w:space="0" w:color="auto" w:frame="1"/>
+          <w:lang w:val="ka-GE"/>
+        </w:rPr>
+      </w:pPr>
+      <w:r>
+        <w:rPr>
+          <w:rStyle w:val="Strong"/>
+          <w:rFonts w:asciiTheme="minorHAnsi" w:hAnsiTheme="minorHAnsi" w:cs="Arial"/>
+          <w:b w:val="0"/>
+          <w:bCs w:val="0"/>
+          <w:color w:val="0E141E"/>
+          <w:sz w:val="21"/>
+          <w:szCs w:val="21"/>
+          <w:bdr w:val="none" w:sz="0" w:space="0" w:color="auto" w:frame="1"/>
+          <w:lang w:val="ka-GE"/>
+        </w:rPr>
+        <w:t>ბოლო სტრიქონი შეიცავს კონკატირებულ სიტყვას, რომლის გახლეჩვას შეეცდება მარიამი.</w:t>
+      </w:r>
+    </w:p>
+    <w:p>
+      <w:pPr>
+        <w:pStyle w:val="NormalWeb"/>
+        <w:shd w:val="clear" w:color="auto" w:fill="FFFFFF"/>
+        <w:spacing w:before="0" w:beforeAutospacing="0" w:after="0" w:afterAutospacing="0" w:line="480" w:lineRule="auto"/>
+        <w:textAlignment w:val="baseline"/>
+        <w:rPr>
+          <w:rFonts w:asciiTheme="minorHAnsi" w:hAnsiTheme="minorHAnsi" w:cs="Arial"/>
+          <w:color w:val="0E141E"/>
+          <w:sz w:val="21"/>
+          <w:szCs w:val="21"/>
+          <w:lang w:val="ka-GE"/>
+        </w:rPr>
+      </w:pPr>
+      <w:r>
+        <w:rPr>
+          <w:rStyle w:val="Strong"/>
+          <w:rFonts w:asciiTheme="minorHAnsi" w:hAnsiTheme="minorHAnsi" w:cs="Arial"/>
+          <w:color w:val="0E141E"/>
+          <w:sz w:val="21"/>
+          <w:szCs w:val="21"/>
+          <w:bdr w:val="none" w:sz="0" w:space="0" w:color="auto" w:frame="1"/>
+        </w:rPr>
+        <w:t>(</w:t>
+      </w:r>
+      <w:r>
+        <w:rPr>
+          <w:rStyle w:val="Strong"/>
+          <w:rFonts w:asciiTheme="minorHAnsi" w:hAnsiTheme="minorHAnsi" w:cs="Arial"/>
+          <w:color w:val="0E141E"/>
+          <w:sz w:val="21"/>
+          <w:szCs w:val="21"/>
+          <w:bdr w:val="none" w:sz="0" w:space="0" w:color="auto" w:frame="1"/>
+          <w:lang w:val="ka-GE"/>
+        </w:rPr>
+        <w:t>ყველა სიტყვა არის პატარა ასოიანი)</w:t>
+      </w:r>
+    </w:p>
+    <w:p/>
+    <w:p>
+      <w:proofErr w:type="spellStart"/>
+      <w:r>
         <w:t>მონაცემთა</w:t>
       </w:r>
       <w:proofErr w:type="spellEnd"/>
@@ -449,29 +652,135 @@
       </w:r>
     </w:p>
     <w:p>
-      <w:r>
-        <w:t xml:space="preserve">* 0 ≤ </w:t>
-      </w:r>
-      <w:r>
-        <w:rPr>
-          <w:lang w:val="ka-GE"/>
-        </w:rPr>
-        <w:t xml:space="preserve">კონკატირებული </w:t>
-      </w:r>
-      <w:r>
-        <w:rPr>
-          <w:lang w:val="ka-GE"/>
-        </w:rPr>
-        <w:t>სიტყვის სიგრძე</w:t>
-      </w:r>
-      <w:r>
-        <w:t xml:space="preserve"> ≤ 1000000000</w:t>
+      <w:pPr>
+        <w:rPr>
+          <w:lang w:val="ka-GE"/>
+        </w:rPr>
+      </w:pPr>
+      <w:r>
+        <w:t xml:space="preserve">* </w:t>
+      </w:r>
+      <w:r>
+        <w:rPr>
+          <w:lang w:val="ka-GE"/>
+        </w:rPr>
+        <w:t>1</w:t>
+      </w:r>
+      <w:r>
+        <w:t xml:space="preserve"> ≤ </w:t>
+      </w:r>
+      <w:r>
+        <w:rPr>
+          <w:lang w:val="ka-GE"/>
+        </w:rPr>
+        <w:t>|მეგობრის სახელი|</w:t>
+      </w:r>
+      <w:r>
+        <w:t xml:space="preserve"> ≤ </w:t>
+      </w:r>
+      <w:r>
+        <w:rPr>
+          <w:lang w:val="ka-GE"/>
+        </w:rPr>
+        <w:t>20</w:t>
+      </w:r>
+    </w:p>
+    <w:p>
+      <w:r>
+        <w:rPr>
+          <w:lang w:val="ka-GE"/>
+        </w:rPr>
+        <w:t>* 1</w:t>
+      </w:r>
+      <w:r>
+        <w:t xml:space="preserve"> ≤ </w:t>
+      </w:r>
+      <w:r>
+        <w:rPr>
+          <w:lang w:val="ka-GE"/>
+        </w:rPr>
+        <w:t>|კონკატირებული სიტყვა|</w:t>
+      </w:r>
+      <w:r>
+        <w:t xml:space="preserve"> ≤ </w:t>
+      </w:r>
+      <w:r>
+        <w:t>2*10</w:t>
+      </w:r>
+      <w:r>
+        <w:rPr>
+          <w:vertAlign w:val="superscript"/>
+        </w:rPr>
+        <w:t>3</w:t>
+      </w:r>
+    </w:p>
+    <w:p>
+      <w:proofErr w:type="spellStart"/>
+      <w:r>
+        <w:t>გამოსატანი</w:t>
+      </w:r>
+      <w:proofErr w:type="spellEnd"/>
+      <w:r>
+        <w:t xml:space="preserve"> </w:t>
+      </w:r>
+      <w:proofErr w:type="spellStart"/>
+      <w:r>
+        <w:t>მონაცემები</w:t>
+      </w:r>
+      <w:proofErr w:type="spellEnd"/>
+      <w:r>
+        <w:t>:</w:t>
+      </w:r>
+    </w:p>
+    <w:p>
+      <w:pPr>
+        <w:rPr>
+          <w:lang w:val="ka-GE"/>
+        </w:rPr>
+      </w:pPr>
+      <w:proofErr w:type="spellStart"/>
+      <w:r>
+        <w:t>სტრიქონი</w:t>
+      </w:r>
+      <w:proofErr w:type="spellEnd"/>
+      <w:r>
+        <w:t xml:space="preserve"> 1: True - </w:t>
+      </w:r>
+      <w:r>
+        <w:rPr>
+          <w:lang w:val="ka-GE"/>
+        </w:rPr>
+        <w:t xml:space="preserve">თუ შესაძლებელი სიტყვის დაყოფა მარიამის მეგობრების სახელებად, </w:t>
+      </w:r>
+      <w:r>
+        <w:t xml:space="preserve">False - </w:t>
+      </w:r>
+      <w:r>
+        <w:rPr>
+          <w:lang w:val="ka-GE"/>
+        </w:rPr>
+        <w:t>თუ არა.</w:t>
       </w:r>
     </w:p>
     <w:p/>
     <w:p>
       <w:proofErr w:type="spellStart"/>
       <w:r>
+        <w:t>მაგალითები</w:t>
+      </w:r>
+      <w:proofErr w:type="spellEnd"/>
+      <w:r>
+        <w:t>:</w:t>
+      </w:r>
+    </w:p>
+    <w:p>
+      <w:r>
+        <w:t>---------------------</w:t>
+      </w:r>
+    </w:p>
+    <w:p>
+      <w:proofErr w:type="spellStart"/>
+      <w:r>
         <w:t>შესატანი</w:t>
       </w:r>
       <w:proofErr w:type="spellEnd"/>
@@ -487,104 +796,433 @@
         <w:t>:</w:t>
       </w:r>
     </w:p>
+    <w:p>
+      <w:pPr>
+        <w:tabs>
+          <w:tab w:val="left" w:pos="916"/>
+          <w:tab w:val="left" w:pos="1832"/>
+          <w:tab w:val="left" w:pos="2748"/>
+          <w:tab w:val="left" w:pos="3664"/>
+          <w:tab w:val="left" w:pos="4580"/>
+          <w:tab w:val="left" w:pos="5496"/>
+          <w:tab w:val="left" w:pos="6412"/>
+          <w:tab w:val="left" w:pos="7328"/>
+          <w:tab w:val="left" w:pos="8244"/>
+          <w:tab w:val="left" w:pos="9160"/>
+          <w:tab w:val="left" w:pos="10076"/>
+          <w:tab w:val="left" w:pos="10992"/>
+          <w:tab w:val="left" w:pos="11908"/>
+          <w:tab w:val="left" w:pos="12824"/>
+          <w:tab w:val="left" w:pos="13740"/>
+          <w:tab w:val="left" w:pos="14656"/>
+        </w:tabs>
+        <w:spacing w:after="0" w:line="300" w:lineRule="atLeast"/>
+        <w:textAlignment w:val="baseline"/>
+        <w:rPr>
+          <w:rFonts w:eastAsia="Times New Roman" w:cs="Courier New"/>
+          <w:color w:val="000000"/>
+          <w:sz w:val="21"/>
+          <w:szCs w:val="21"/>
+          <w:bdr w:val="none" w:sz="0" w:space="0" w:color="auto" w:frame="1"/>
+        </w:rPr>
+      </w:pPr>
+      <w:r>
+        <w:rPr>
+          <w:rFonts w:eastAsia="Times New Roman" w:cs="Courier New"/>
+          <w:color w:val="000000"/>
+          <w:sz w:val="21"/>
+          <w:szCs w:val="21"/>
+          <w:bdr w:val="none" w:sz="0" w:space="0" w:color="auto" w:frame="1"/>
+        </w:rPr>
+        <w:t>8</w:t>
+      </w:r>
+    </w:p>
+    <w:p>
+      <w:pPr>
+        <w:tabs>
+          <w:tab w:val="left" w:pos="916"/>
+          <w:tab w:val="left" w:pos="1832"/>
+          <w:tab w:val="left" w:pos="2748"/>
+          <w:tab w:val="left" w:pos="3664"/>
+          <w:tab w:val="left" w:pos="4580"/>
+          <w:tab w:val="left" w:pos="5496"/>
+          <w:tab w:val="left" w:pos="6412"/>
+          <w:tab w:val="left" w:pos="7328"/>
+          <w:tab w:val="left" w:pos="8244"/>
+          <w:tab w:val="left" w:pos="9160"/>
+          <w:tab w:val="left" w:pos="10076"/>
+          <w:tab w:val="left" w:pos="10992"/>
+          <w:tab w:val="left" w:pos="11908"/>
+          <w:tab w:val="left" w:pos="12824"/>
+          <w:tab w:val="left" w:pos="13740"/>
+          <w:tab w:val="left" w:pos="14656"/>
+        </w:tabs>
+        <w:spacing w:after="0" w:line="300" w:lineRule="atLeast"/>
+        <w:textAlignment w:val="baseline"/>
+        <w:rPr>
+          <w:rFonts w:ascii="inherit" w:eastAsia="Times New Roman" w:hAnsi="inherit" w:cs="Courier New"/>
+          <w:color w:val="000000"/>
+          <w:sz w:val="21"/>
+          <w:szCs w:val="21"/>
+          <w:bdr w:val="none" w:sz="0" w:space="0" w:color="auto" w:frame="1"/>
+        </w:rPr>
+      </w:pPr>
+      <w:r>
+        <w:rPr>
+          <w:rFonts w:ascii="inherit" w:eastAsia="Times New Roman" w:hAnsi="inherit" w:cs="Courier New"/>
+          <w:color w:val="000000"/>
+          <w:sz w:val="21"/>
+          <w:szCs w:val="21"/>
+          <w:bdr w:val="none" w:sz="0" w:space="0" w:color="auto" w:frame="1"/>
+        </w:rPr>
+        <w:t xml:space="preserve">must </w:t>
+      </w:r>
+    </w:p>
+    <w:p>
+      <w:pPr>
+        <w:tabs>
+          <w:tab w:val="left" w:pos="916"/>
+          <w:tab w:val="left" w:pos="1832"/>
+          <w:tab w:val="left" w:pos="2748"/>
+          <w:tab w:val="left" w:pos="3664"/>
+          <w:tab w:val="left" w:pos="4580"/>
+          <w:tab w:val="left" w:pos="5496"/>
+          <w:tab w:val="left" w:pos="6412"/>
+          <w:tab w:val="left" w:pos="7328"/>
+          <w:tab w:val="left" w:pos="8244"/>
+          <w:tab w:val="left" w:pos="9160"/>
+          <w:tab w:val="left" w:pos="10076"/>
+          <w:tab w:val="left" w:pos="10992"/>
+          <w:tab w:val="left" w:pos="11908"/>
+          <w:tab w:val="left" w:pos="12824"/>
+          <w:tab w:val="left" w:pos="13740"/>
+          <w:tab w:val="left" w:pos="14656"/>
+        </w:tabs>
+        <w:spacing w:after="0" w:line="300" w:lineRule="atLeast"/>
+        <w:textAlignment w:val="baseline"/>
+        <w:rPr>
+          <w:rFonts w:ascii="inherit" w:eastAsia="Times New Roman" w:hAnsi="inherit" w:cs="Courier New"/>
+          <w:color w:val="000000"/>
+          <w:sz w:val="21"/>
+          <w:szCs w:val="21"/>
+          <w:bdr w:val="none" w:sz="0" w:space="0" w:color="auto" w:frame="1"/>
+        </w:rPr>
+      </w:pPr>
+      <w:r>
+        <w:rPr>
+          <w:rFonts w:ascii="inherit" w:eastAsia="Times New Roman" w:hAnsi="inherit" w:cs="Courier New"/>
+          <w:color w:val="000000"/>
+          <w:sz w:val="21"/>
+          <w:szCs w:val="21"/>
+          <w:bdr w:val="none" w:sz="0" w:space="0" w:color="auto" w:frame="1"/>
+        </w:rPr>
+        <w:t xml:space="preserve">presents </w:t>
+      </w:r>
+    </w:p>
+    <w:p>
+      <w:pPr>
+        <w:tabs>
+          <w:tab w:val="left" w:pos="916"/>
+          <w:tab w:val="left" w:pos="1832"/>
+          <w:tab w:val="left" w:pos="2748"/>
+          <w:tab w:val="left" w:pos="3664"/>
+          <w:tab w:val="left" w:pos="4580"/>
+          <w:tab w:val="left" w:pos="5496"/>
+          <w:tab w:val="left" w:pos="6412"/>
+          <w:tab w:val="left" w:pos="7328"/>
+          <w:tab w:val="left" w:pos="8244"/>
+          <w:tab w:val="left" w:pos="9160"/>
+          <w:tab w:val="left" w:pos="10076"/>
+          <w:tab w:val="left" w:pos="10992"/>
+          <w:tab w:val="left" w:pos="11908"/>
+          <w:tab w:val="left" w:pos="12824"/>
+          <w:tab w:val="left" w:pos="13740"/>
+          <w:tab w:val="left" w:pos="14656"/>
+        </w:tabs>
+        <w:spacing w:after="0" w:line="300" w:lineRule="atLeast"/>
+        <w:textAlignment w:val="baseline"/>
+        <w:rPr>
+          <w:rFonts w:ascii="inherit" w:eastAsia="Times New Roman" w:hAnsi="inherit" w:cs="Courier New"/>
+          <w:color w:val="000000"/>
+          <w:sz w:val="21"/>
+          <w:szCs w:val="21"/>
+          <w:bdr w:val="none" w:sz="0" w:space="0" w:color="auto" w:frame="1"/>
+        </w:rPr>
+      </w:pPr>
+      <w:proofErr w:type="spellStart"/>
+      <w:r>
+        <w:rPr>
+          <w:rFonts w:ascii="inherit" w:eastAsia="Times New Roman" w:hAnsi="inherit" w:cs="Courier New"/>
+          <w:color w:val="000000"/>
+          <w:sz w:val="21"/>
+          <w:szCs w:val="21"/>
+          <w:bdr w:val="none" w:sz="0" w:space="0" w:color="auto" w:frame="1"/>
+        </w:rPr>
+        <w:t>santa</w:t>
+      </w:r>
+      <w:proofErr w:type="spellEnd"/>
+      <w:r>
+        <w:rPr>
+          <w:rFonts w:ascii="inherit" w:eastAsia="Times New Roman" w:hAnsi="inherit" w:cs="Courier New"/>
+          <w:color w:val="000000"/>
+          <w:sz w:val="21"/>
+          <w:szCs w:val="21"/>
+          <w:bdr w:val="none" w:sz="0" w:space="0" w:color="auto" w:frame="1"/>
+        </w:rPr>
+        <w:t xml:space="preserve"> </w:t>
+      </w:r>
+    </w:p>
+    <w:p>
+      <w:pPr>
+        <w:tabs>
+          <w:tab w:val="left" w:pos="916"/>
+          <w:tab w:val="left" w:pos="1832"/>
+          <w:tab w:val="left" w:pos="2748"/>
+          <w:tab w:val="left" w:pos="3664"/>
+          <w:tab w:val="left" w:pos="4580"/>
+          <w:tab w:val="left" w:pos="5496"/>
+          <w:tab w:val="left" w:pos="6412"/>
+          <w:tab w:val="left" w:pos="7328"/>
+          <w:tab w:val="left" w:pos="8244"/>
+          <w:tab w:val="left" w:pos="9160"/>
+          <w:tab w:val="left" w:pos="10076"/>
+          <w:tab w:val="left" w:pos="10992"/>
+          <w:tab w:val="left" w:pos="11908"/>
+          <w:tab w:val="left" w:pos="12824"/>
+          <w:tab w:val="left" w:pos="13740"/>
+          <w:tab w:val="left" w:pos="14656"/>
+        </w:tabs>
+        <w:spacing w:after="0" w:line="300" w:lineRule="atLeast"/>
+        <w:textAlignment w:val="baseline"/>
+        <w:rPr>
+          <w:rFonts w:ascii="inherit" w:eastAsia="Times New Roman" w:hAnsi="inherit" w:cs="Courier New"/>
+          <w:color w:val="000000"/>
+          <w:sz w:val="21"/>
+          <w:szCs w:val="21"/>
+          <w:bdr w:val="none" w:sz="0" w:space="0" w:color="auto" w:frame="1"/>
+        </w:rPr>
+      </w:pPr>
+      <w:r>
+        <w:rPr>
+          <w:rFonts w:ascii="inherit" w:eastAsia="Times New Roman" w:hAnsi="inherit" w:cs="Courier New"/>
+          <w:color w:val="000000"/>
+          <w:sz w:val="21"/>
+          <w:szCs w:val="21"/>
+          <w:bdr w:val="none" w:sz="0" w:space="0" w:color="auto" w:frame="1"/>
+        </w:rPr>
+        <w:lastRenderedPageBreak/>
+        <w:t xml:space="preserve">year </w:t>
+      </w:r>
+    </w:p>
+    <w:p>
+      <w:pPr>
+        <w:tabs>
+          <w:tab w:val="left" w:pos="916"/>
+          <w:tab w:val="left" w:pos="1832"/>
+          <w:tab w:val="left" w:pos="2748"/>
+          <w:tab w:val="left" w:pos="3664"/>
+          <w:tab w:val="left" w:pos="4580"/>
+          <w:tab w:val="left" w:pos="5496"/>
+          <w:tab w:val="left" w:pos="6412"/>
+          <w:tab w:val="left" w:pos="7328"/>
+          <w:tab w:val="left" w:pos="8244"/>
+          <w:tab w:val="left" w:pos="9160"/>
+          <w:tab w:val="left" w:pos="10076"/>
+          <w:tab w:val="left" w:pos="10992"/>
+          <w:tab w:val="left" w:pos="11908"/>
+          <w:tab w:val="left" w:pos="12824"/>
+          <w:tab w:val="left" w:pos="13740"/>
+          <w:tab w:val="left" w:pos="14656"/>
+        </w:tabs>
+        <w:spacing w:after="0" w:line="300" w:lineRule="atLeast"/>
+        <w:textAlignment w:val="baseline"/>
+        <w:rPr>
+          <w:rFonts w:ascii="inherit" w:eastAsia="Times New Roman" w:hAnsi="inherit" w:cs="Courier New"/>
+          <w:color w:val="000000"/>
+          <w:sz w:val="21"/>
+          <w:szCs w:val="21"/>
+          <w:bdr w:val="none" w:sz="0" w:space="0" w:color="auto" w:frame="1"/>
+        </w:rPr>
+      </w:pPr>
+      <w:r>
+        <w:rPr>
+          <w:rFonts w:ascii="inherit" w:eastAsia="Times New Roman" w:hAnsi="inherit" w:cs="Courier New"/>
+          <w:color w:val="000000"/>
+          <w:sz w:val="21"/>
+          <w:szCs w:val="21"/>
+          <w:bdr w:val="none" w:sz="0" w:space="0" w:color="auto" w:frame="1"/>
+        </w:rPr>
+        <w:t>every</w:t>
+      </w:r>
+    </w:p>
+    <w:p>
+      <w:pPr>
+        <w:tabs>
+          <w:tab w:val="left" w:pos="916"/>
+          <w:tab w:val="left" w:pos="1832"/>
+          <w:tab w:val="left" w:pos="2748"/>
+          <w:tab w:val="left" w:pos="3664"/>
+          <w:tab w:val="left" w:pos="4580"/>
+          <w:tab w:val="left" w:pos="5496"/>
+          <w:tab w:val="left" w:pos="6412"/>
+          <w:tab w:val="left" w:pos="7328"/>
+          <w:tab w:val="left" w:pos="8244"/>
+          <w:tab w:val="left" w:pos="9160"/>
+          <w:tab w:val="left" w:pos="10076"/>
+          <w:tab w:val="left" w:pos="10992"/>
+          <w:tab w:val="left" w:pos="11908"/>
+          <w:tab w:val="left" w:pos="12824"/>
+          <w:tab w:val="left" w:pos="13740"/>
+          <w:tab w:val="left" w:pos="14656"/>
+        </w:tabs>
+        <w:spacing w:after="0" w:line="300" w:lineRule="atLeast"/>
+        <w:textAlignment w:val="baseline"/>
+        <w:rPr>
+          <w:rFonts w:ascii="inherit" w:eastAsia="Times New Roman" w:hAnsi="inherit" w:cs="Courier New"/>
+          <w:color w:val="000000"/>
+          <w:sz w:val="21"/>
+          <w:szCs w:val="21"/>
+          <w:bdr w:val="none" w:sz="0" w:space="0" w:color="auto" w:frame="1"/>
+        </w:rPr>
+      </w:pPr>
+      <w:r>
+        <w:rPr>
+          <w:rFonts w:ascii="inherit" w:eastAsia="Times New Roman" w:hAnsi="inherit" w:cs="Courier New"/>
+          <w:color w:val="000000"/>
+          <w:sz w:val="21"/>
+          <w:szCs w:val="21"/>
+          <w:bdr w:val="none" w:sz="0" w:space="0" w:color="auto" w:frame="1"/>
+        </w:rPr>
+        <w:t xml:space="preserve">to </w:t>
+      </w:r>
+    </w:p>
+    <w:p>
+      <w:pPr>
+        <w:tabs>
+          <w:tab w:val="left" w:pos="916"/>
+          <w:tab w:val="left" w:pos="1832"/>
+          <w:tab w:val="left" w:pos="2748"/>
+          <w:tab w:val="left" w:pos="3664"/>
+          <w:tab w:val="left" w:pos="4580"/>
+          <w:tab w:val="left" w:pos="5496"/>
+          <w:tab w:val="left" w:pos="6412"/>
+          <w:tab w:val="left" w:pos="7328"/>
+          <w:tab w:val="left" w:pos="8244"/>
+          <w:tab w:val="left" w:pos="9160"/>
+          <w:tab w:val="left" w:pos="10076"/>
+          <w:tab w:val="left" w:pos="10992"/>
+          <w:tab w:val="left" w:pos="11908"/>
+          <w:tab w:val="left" w:pos="12824"/>
+          <w:tab w:val="left" w:pos="13740"/>
+          <w:tab w:val="left" w:pos="14656"/>
+        </w:tabs>
+        <w:spacing w:after="0" w:line="300" w:lineRule="atLeast"/>
+        <w:textAlignment w:val="baseline"/>
+        <w:rPr>
+          <w:rFonts w:ascii="inherit" w:eastAsia="Times New Roman" w:hAnsi="inherit" w:cs="Courier New"/>
+          <w:color w:val="000000"/>
+          <w:sz w:val="21"/>
+          <w:szCs w:val="21"/>
+          <w:bdr w:val="none" w:sz="0" w:space="0" w:color="auto" w:frame="1"/>
+        </w:rPr>
+      </w:pPr>
+      <w:r>
+        <w:rPr>
+          <w:rFonts w:ascii="inherit" w:eastAsia="Times New Roman" w:hAnsi="inherit" w:cs="Courier New"/>
+          <w:color w:val="000000"/>
+          <w:sz w:val="21"/>
+          <w:szCs w:val="21"/>
+          <w:bdr w:val="none" w:sz="0" w:space="0" w:color="auto" w:frame="1"/>
+        </w:rPr>
+        <w:t xml:space="preserve">has </w:t>
+      </w:r>
+    </w:p>
+    <w:p>
+      <w:pPr>
+        <w:tabs>
+          <w:tab w:val="left" w:pos="916"/>
+          <w:tab w:val="left" w:pos="1832"/>
+          <w:tab w:val="left" w:pos="2748"/>
+          <w:tab w:val="left" w:pos="3664"/>
+          <w:tab w:val="left" w:pos="4580"/>
+          <w:tab w:val="left" w:pos="5496"/>
+          <w:tab w:val="left" w:pos="6412"/>
+          <w:tab w:val="left" w:pos="7328"/>
+          <w:tab w:val="left" w:pos="8244"/>
+          <w:tab w:val="left" w:pos="9160"/>
+          <w:tab w:val="left" w:pos="10076"/>
+          <w:tab w:val="left" w:pos="10992"/>
+          <w:tab w:val="left" w:pos="11908"/>
+          <w:tab w:val="left" w:pos="12824"/>
+          <w:tab w:val="left" w:pos="13740"/>
+          <w:tab w:val="left" w:pos="14656"/>
+        </w:tabs>
+        <w:spacing w:after="0" w:line="300" w:lineRule="atLeast"/>
+        <w:textAlignment w:val="baseline"/>
+        <w:rPr>
+          <w:rFonts w:ascii="var(--font-family-input)" w:eastAsia="Times New Roman" w:hAnsi="var(--font-family-input)" w:cs="Courier New"/>
+          <w:color w:val="0E141E"/>
+          <w:sz w:val="21"/>
+          <w:szCs w:val="21"/>
+        </w:rPr>
+      </w:pPr>
+      <w:r>
+        <w:rPr>
+          <w:rFonts w:ascii="inherit" w:eastAsia="Times New Roman" w:hAnsi="inherit" w:cs="Courier New"/>
+          <w:color w:val="000000"/>
+          <w:sz w:val="21"/>
+          <w:szCs w:val="21"/>
+          <w:bdr w:val="none" w:sz="0" w:space="0" w:color="auto" w:frame="1"/>
+        </w:rPr>
+        <w:t>deliver</w:t>
+      </w:r>
+    </w:p>
+    <w:p>
+      <w:pPr>
+        <w:tabs>
+          <w:tab w:val="left" w:pos="916"/>
+          <w:tab w:val="left" w:pos="1832"/>
+          <w:tab w:val="left" w:pos="2748"/>
+          <w:tab w:val="left" w:pos="3664"/>
+          <w:tab w:val="left" w:pos="4580"/>
+          <w:tab w:val="left" w:pos="5496"/>
+          <w:tab w:val="left" w:pos="6412"/>
+          <w:tab w:val="left" w:pos="7328"/>
+          <w:tab w:val="left" w:pos="8244"/>
+          <w:tab w:val="left" w:pos="9160"/>
+          <w:tab w:val="left" w:pos="10076"/>
+          <w:tab w:val="left" w:pos="10992"/>
+          <w:tab w:val="left" w:pos="11908"/>
+          <w:tab w:val="left" w:pos="12824"/>
+          <w:tab w:val="left" w:pos="13740"/>
+          <w:tab w:val="left" w:pos="14656"/>
+        </w:tabs>
+        <w:spacing w:after="0" w:line="300" w:lineRule="atLeast"/>
+        <w:textAlignment w:val="baseline"/>
+        <w:rPr>
+          <w:rFonts w:ascii="var(--font-family-input)" w:eastAsia="Times New Roman" w:hAnsi="var(--font-family-input)" w:cs="Courier New"/>
+          <w:color w:val="0E141E"/>
+          <w:sz w:val="21"/>
+          <w:szCs w:val="21"/>
+        </w:rPr>
+      </w:pPr>
+      <w:proofErr w:type="spellStart"/>
+      <w:r>
+        <w:rPr>
+          <w:rFonts w:ascii="inherit" w:eastAsia="Times New Roman" w:hAnsi="inherit" w:cs="Courier New"/>
+          <w:color w:val="000000"/>
+          <w:sz w:val="21"/>
+          <w:szCs w:val="21"/>
+          <w:bdr w:val="none" w:sz="0" w:space="0" w:color="auto" w:frame="1"/>
+        </w:rPr>
+        <w:t>santahastodeliverpresentseveryyear</w:t>
+      </w:r>
+      <w:proofErr w:type="spellEnd"/>
+    </w:p>
     <w:p/>
     <w:p>
       <w:proofErr w:type="spellStart"/>
       <w:r>
-        <w:t>სტრიქონი</w:t>
-      </w:r>
-      <w:proofErr w:type="spellEnd"/>
-      <w:r>
-        <w:t xml:space="preserve"> 1: N.</w:t>
-      </w:r>
-    </w:p>
-    <w:p>
-      <w:pPr>
-        <w:rPr>
-          <w:lang w:val="ka-GE"/>
-        </w:rPr>
-      </w:pPr>
-      <w:r>
-        <w:t xml:space="preserve">N </w:t>
-      </w:r>
-      <w:proofErr w:type="spellStart"/>
-      <w:r>
-        <w:t>ცალი</w:t>
-      </w:r>
-      <w:proofErr w:type="spellEnd"/>
-      <w:r>
-        <w:t xml:space="preserve"> </w:t>
-      </w:r>
-      <w:proofErr w:type="spellStart"/>
-      <w:r>
-        <w:t>სტრიქონი</w:t>
-      </w:r>
-      <w:proofErr w:type="spellEnd"/>
-      <w:r>
-        <w:t xml:space="preserve"> - </w:t>
-      </w:r>
-      <w:proofErr w:type="spellStart"/>
-      <w:r>
-        <w:t>სადაც</w:t>
-      </w:r>
-      <w:proofErr w:type="spellEnd"/>
-      <w:r>
-        <w:t xml:space="preserve"> </w:t>
-      </w:r>
-      <w:proofErr w:type="spellStart"/>
-      <w:r>
-        <w:t>i-ური</w:t>
-      </w:r>
-      <w:proofErr w:type="spellEnd"/>
-      <w:r>
-        <w:t xml:space="preserve"> </w:t>
-      </w:r>
-      <w:proofErr w:type="spellStart"/>
-      <w:r>
-        <w:t>სტრიქონი</w:t>
-      </w:r>
-      <w:proofErr w:type="spellEnd"/>
-      <w:r>
-        <w:t xml:space="preserve"> </w:t>
-      </w:r>
-      <w:proofErr w:type="spellStart"/>
-      <w:r>
-        <w:t>შეიცავს</w:t>
-      </w:r>
-      <w:proofErr w:type="spellEnd"/>
-      <w:r>
-        <w:t xml:space="preserve"> </w:t>
-      </w:r>
-      <w:r>
-        <w:rPr>
-          <w:lang w:val="ka-GE"/>
-        </w:rPr>
-        <w:t>მარიამის მეგობრის სახელს</w:t>
-      </w:r>
-    </w:p>
-    <w:p>
-      <w:pPr>
-        <w:rPr>
-          <w:lang w:val="ka-GE"/>
-        </w:rPr>
-      </w:pPr>
-      <w:r>
-        <w:rPr>
-          <w:lang w:val="ka-GE"/>
-        </w:rPr>
-        <w:t>1 ცალი სტრიქონი, რომელიც შეიცავს კონკატირებულ სიტყვას.</w:t>
-      </w:r>
-    </w:p>
-    <w:p>
-      <w:pPr>
-        <w:rPr>
-          <w:lang w:val="ka-GE"/>
-        </w:rPr>
-      </w:pPr>
-    </w:p>
-    <w:p>
-      <w:proofErr w:type="spellStart"/>
-      <w:r>
         <w:t>გამოსატანი</w:t>
       </w:r>
       <w:proofErr w:type="spellEnd"/>
@@ -601,42 +1239,27 @@
       </w:r>
     </w:p>
     <w:p>
-      <w:pPr>
-        <w:rPr>
-          <w:lang w:val="ka-GE"/>
-        </w:rPr>
-      </w:pPr>
-      <w:proofErr w:type="spellStart"/>
-      <w:r>
-        <w:t>სტრიქონი</w:t>
-      </w:r>
-      <w:proofErr w:type="spellEnd"/>
-      <w:r>
-        <w:t xml:space="preserve"> 1: </w:t>
-      </w:r>
-      <w:r>
-        <w:t xml:space="preserve">True - </w:t>
-      </w:r>
-      <w:r>
-        <w:rPr>
-          <w:lang w:val="ka-GE"/>
-        </w:rPr>
-        <w:t xml:space="preserve">თუ შესაძლებელი სიტყვის დაყოფა მარიამის მეგობრების სახელებად, </w:t>
-      </w:r>
-      <w:r>
-        <w:t xml:space="preserve">False - </w:t>
-      </w:r>
-      <w:r>
-        <w:rPr>
-          <w:lang w:val="ka-GE"/>
-        </w:rPr>
-        <w:t>თუ არა.</w:t>
-      </w:r>
-    </w:p>
-    <w:p>
-      <w:proofErr w:type="spellStart"/>
-      <w:r>
-        <w:t>მაგალითები</w:t>
+      <w:r>
+        <w:t>True</w:t>
+      </w:r>
+    </w:p>
+    <w:p>
+      <w:r>
+        <w:t>---------------------</w:t>
+      </w:r>
+    </w:p>
+    <w:p>
+      <w:proofErr w:type="spellStart"/>
+      <w:r>
+        <w:t>შესატანი</w:t>
+      </w:r>
+      <w:proofErr w:type="spellEnd"/>
+      <w:r>
+        <w:t xml:space="preserve"> </w:t>
+      </w:r>
+      <w:proofErr w:type="spellStart"/>
+      <w:r>
+        <w:t>მონაცემები</w:t>
       </w:r>
       <w:proofErr w:type="spellEnd"/>
       <w:r>
@@ -644,6 +1267,236 @@
       </w:r>
     </w:p>
     <w:p>
+      <w:pPr>
+        <w:tabs>
+          <w:tab w:val="left" w:pos="916"/>
+          <w:tab w:val="left" w:pos="1832"/>
+          <w:tab w:val="left" w:pos="2748"/>
+          <w:tab w:val="left" w:pos="3664"/>
+          <w:tab w:val="left" w:pos="4580"/>
+          <w:tab w:val="left" w:pos="5496"/>
+          <w:tab w:val="left" w:pos="6412"/>
+          <w:tab w:val="left" w:pos="7328"/>
+          <w:tab w:val="left" w:pos="8244"/>
+          <w:tab w:val="left" w:pos="9160"/>
+          <w:tab w:val="left" w:pos="10076"/>
+          <w:tab w:val="left" w:pos="10992"/>
+          <w:tab w:val="left" w:pos="11908"/>
+          <w:tab w:val="left" w:pos="12824"/>
+          <w:tab w:val="left" w:pos="13740"/>
+          <w:tab w:val="left" w:pos="14656"/>
+        </w:tabs>
+        <w:spacing w:after="0" w:line="300" w:lineRule="atLeast"/>
+        <w:textAlignment w:val="baseline"/>
+        <w:rPr>
+          <w:rFonts w:eastAsia="Times New Roman" w:cs="Courier New"/>
+          <w:color w:val="000000"/>
+          <w:sz w:val="21"/>
+          <w:szCs w:val="21"/>
+          <w:bdr w:val="none" w:sz="0" w:space="0" w:color="auto" w:frame="1"/>
+        </w:rPr>
+      </w:pPr>
+      <w:r>
+        <w:rPr>
+          <w:rFonts w:eastAsia="Times New Roman" w:cs="Courier New"/>
+          <w:color w:val="000000"/>
+          <w:sz w:val="21"/>
+          <w:szCs w:val="21"/>
+          <w:bdr w:val="none" w:sz="0" w:space="0" w:color="auto" w:frame="1"/>
+        </w:rPr>
+        <w:t>3</w:t>
+      </w:r>
+    </w:p>
+    <w:p>
+      <w:pPr>
+        <w:tabs>
+          <w:tab w:val="left" w:pos="916"/>
+          <w:tab w:val="left" w:pos="1832"/>
+          <w:tab w:val="left" w:pos="2748"/>
+          <w:tab w:val="left" w:pos="3664"/>
+          <w:tab w:val="left" w:pos="4580"/>
+          <w:tab w:val="left" w:pos="5496"/>
+          <w:tab w:val="left" w:pos="6412"/>
+          <w:tab w:val="left" w:pos="7328"/>
+          <w:tab w:val="left" w:pos="8244"/>
+          <w:tab w:val="left" w:pos="9160"/>
+          <w:tab w:val="left" w:pos="10076"/>
+          <w:tab w:val="left" w:pos="10992"/>
+          <w:tab w:val="left" w:pos="11908"/>
+          <w:tab w:val="left" w:pos="12824"/>
+          <w:tab w:val="left" w:pos="13740"/>
+          <w:tab w:val="left" w:pos="14656"/>
+        </w:tabs>
+        <w:spacing w:after="0" w:line="300" w:lineRule="atLeast"/>
+        <w:textAlignment w:val="baseline"/>
+        <w:rPr>
+          <w:rFonts w:ascii="inherit" w:eastAsia="Times New Roman" w:hAnsi="inherit" w:cs="Courier New"/>
+          <w:color w:val="000000"/>
+          <w:sz w:val="21"/>
+          <w:szCs w:val="21"/>
+          <w:bdr w:val="none" w:sz="0" w:space="0" w:color="auto" w:frame="1"/>
+        </w:rPr>
+      </w:pPr>
+      <w:r>
+        <w:rPr>
+          <w:rFonts w:ascii="inherit" w:eastAsia="Times New Roman" w:hAnsi="inherit" w:cs="Courier New"/>
+          <w:color w:val="000000"/>
+          <w:sz w:val="21"/>
+          <w:szCs w:val="21"/>
+          <w:bdr w:val="none" w:sz="0" w:space="0" w:color="auto" w:frame="1"/>
+        </w:rPr>
+        <w:t>merry</w:t>
+      </w:r>
+    </w:p>
+    <w:p>
+      <w:pPr>
+        <w:tabs>
+          <w:tab w:val="left" w:pos="916"/>
+          <w:tab w:val="left" w:pos="1832"/>
+          <w:tab w:val="left" w:pos="2748"/>
+          <w:tab w:val="left" w:pos="3664"/>
+          <w:tab w:val="left" w:pos="4580"/>
+          <w:tab w:val="left" w:pos="5496"/>
+          <w:tab w:val="left" w:pos="6412"/>
+          <w:tab w:val="left" w:pos="7328"/>
+          <w:tab w:val="left" w:pos="8244"/>
+          <w:tab w:val="left" w:pos="9160"/>
+          <w:tab w:val="left" w:pos="10076"/>
+          <w:tab w:val="left" w:pos="10992"/>
+          <w:tab w:val="left" w:pos="11908"/>
+          <w:tab w:val="left" w:pos="12824"/>
+          <w:tab w:val="left" w:pos="13740"/>
+          <w:tab w:val="left" w:pos="14656"/>
+        </w:tabs>
+        <w:spacing w:after="0" w:line="300" w:lineRule="atLeast"/>
+        <w:textAlignment w:val="baseline"/>
+        <w:rPr>
+          <w:rFonts w:ascii="Sylfaen" w:eastAsia="Times New Roman" w:hAnsi="Sylfaen" w:cs="Courier New"/>
+          <w:color w:val="000000"/>
+          <w:sz w:val="21"/>
+          <w:szCs w:val="21"/>
+          <w:bdr w:val="none" w:sz="0" w:space="0" w:color="auto" w:frame="1"/>
+        </w:rPr>
+      </w:pPr>
+      <w:r>
+        <w:rPr>
+          <w:rFonts w:ascii="Sylfaen" w:eastAsia="Times New Roman" w:hAnsi="Sylfaen" w:cs="Courier New"/>
+          <w:color w:val="000000"/>
+          <w:sz w:val="21"/>
+          <w:szCs w:val="21"/>
+          <w:bdr w:val="none" w:sz="0" w:space="0" w:color="auto" w:frame="1"/>
+        </w:rPr>
+        <w:t>new</w:t>
+      </w:r>
+    </w:p>
+    <w:p>
+      <w:pPr>
+        <w:tabs>
+          <w:tab w:val="left" w:pos="916"/>
+          <w:tab w:val="left" w:pos="1832"/>
+          <w:tab w:val="left" w:pos="2748"/>
+          <w:tab w:val="left" w:pos="3664"/>
+          <w:tab w:val="left" w:pos="4580"/>
+          <w:tab w:val="left" w:pos="5496"/>
+          <w:tab w:val="left" w:pos="6412"/>
+          <w:tab w:val="left" w:pos="7328"/>
+          <w:tab w:val="left" w:pos="8244"/>
+          <w:tab w:val="left" w:pos="9160"/>
+          <w:tab w:val="left" w:pos="10076"/>
+          <w:tab w:val="left" w:pos="10992"/>
+          <w:tab w:val="left" w:pos="11908"/>
+          <w:tab w:val="left" w:pos="12824"/>
+          <w:tab w:val="left" w:pos="13740"/>
+          <w:tab w:val="left" w:pos="14656"/>
+        </w:tabs>
+        <w:spacing w:after="0" w:line="300" w:lineRule="atLeast"/>
+        <w:textAlignment w:val="baseline"/>
+        <w:rPr>
+          <w:rFonts w:ascii="Sylfaen" w:eastAsia="Times New Roman" w:hAnsi="Sylfaen" w:cs="Courier New"/>
+          <w:color w:val="000000"/>
+          <w:sz w:val="21"/>
+          <w:szCs w:val="21"/>
+          <w:bdr w:val="none" w:sz="0" w:space="0" w:color="auto" w:frame="1"/>
+        </w:rPr>
+      </w:pPr>
+      <w:r>
+        <w:rPr>
+          <w:rFonts w:ascii="Sylfaen" w:eastAsia="Times New Roman" w:hAnsi="Sylfaen" w:cs="Courier New"/>
+          <w:color w:val="000000"/>
+          <w:sz w:val="21"/>
+          <w:szCs w:val="21"/>
+          <w:bdr w:val="none" w:sz="0" w:space="0" w:color="auto" w:frame="1"/>
+        </w:rPr>
+        <w:t>year</w:t>
+      </w:r>
+    </w:p>
+    <w:p>
+      <w:pPr>
+        <w:tabs>
+          <w:tab w:val="left" w:pos="916"/>
+          <w:tab w:val="left" w:pos="1832"/>
+          <w:tab w:val="left" w:pos="2748"/>
+          <w:tab w:val="left" w:pos="3664"/>
+          <w:tab w:val="left" w:pos="4580"/>
+          <w:tab w:val="left" w:pos="5496"/>
+          <w:tab w:val="left" w:pos="6412"/>
+          <w:tab w:val="left" w:pos="7328"/>
+          <w:tab w:val="left" w:pos="8244"/>
+          <w:tab w:val="left" w:pos="9160"/>
+          <w:tab w:val="left" w:pos="10076"/>
+          <w:tab w:val="left" w:pos="10992"/>
+          <w:tab w:val="left" w:pos="11908"/>
+          <w:tab w:val="left" w:pos="12824"/>
+          <w:tab w:val="left" w:pos="13740"/>
+          <w:tab w:val="left" w:pos="14656"/>
+        </w:tabs>
+        <w:spacing w:after="0" w:line="300" w:lineRule="atLeast"/>
+        <w:textAlignment w:val="baseline"/>
+        <w:rPr>
+          <w:rFonts w:ascii="var(--font-family-input)" w:eastAsia="Times New Roman" w:hAnsi="var(--font-family-input)" w:cs="Courier New"/>
+          <w:color w:val="0E141E"/>
+          <w:sz w:val="21"/>
+          <w:szCs w:val="21"/>
+        </w:rPr>
+      </w:pPr>
+      <w:proofErr w:type="spellStart"/>
+      <w:r>
+        <w:rPr>
+          <w:rFonts w:ascii="inherit" w:eastAsia="Times New Roman" w:hAnsi="inherit" w:cs="Courier New"/>
+          <w:color w:val="000000"/>
+          <w:sz w:val="21"/>
+          <w:szCs w:val="21"/>
+          <w:bdr w:val="none" w:sz="0" w:space="0" w:color="auto" w:frame="1"/>
+        </w:rPr>
+        <w:t>merrychristmas</w:t>
+      </w:r>
+      <w:proofErr w:type="spellEnd"/>
+    </w:p>
+    <w:p/>
+    <w:p>
+      <w:proofErr w:type="spellStart"/>
+      <w:r>
+        <w:t>გამოსატანი</w:t>
+      </w:r>
+      <w:proofErr w:type="spellEnd"/>
+      <w:r>
+        <w:t xml:space="preserve"> </w:t>
+      </w:r>
+      <w:proofErr w:type="spellStart"/>
+      <w:r>
+        <w:t>მონაცემები</w:t>
+      </w:r>
+      <w:proofErr w:type="spellEnd"/>
+      <w:r>
+        <w:t>:</w:t>
+      </w:r>
+    </w:p>
+    <w:p>
+      <w:r>
+        <w:t>False</w:t>
+      </w:r>
+    </w:p>
+    <w:p>
       <w:r>
         <w:t>---------------------</w:t>
       </w:r>
@@ -666,11 +1519,163 @@
         <w:t>:</w:t>
       </w:r>
     </w:p>
-    <w:p/>
-    <w:p>
-      <w:proofErr w:type="spellStart"/>
-      <w:r>
-        <w:lastRenderedPageBreak/>
+    <w:p>
+      <w:pPr>
+        <w:pStyle w:val="HTMLPreformatted"/>
+        <w:spacing w:line="300" w:lineRule="atLeast"/>
+        <w:textAlignment w:val="baseline"/>
+        <w:rPr>
+          <w:rFonts w:ascii="var(--font-family-input)" w:hAnsi="var(--font-family-input)"/>
+          <w:color w:val="0E141E"/>
+          <w:sz w:val="21"/>
+          <w:szCs w:val="21"/>
+        </w:rPr>
+      </w:pPr>
+      <w:r>
+        <w:rPr>
+          <w:rStyle w:val="err"/>
+          <w:rFonts w:ascii="inherit" w:hAnsi="inherit"/>
+          <w:color w:val="000000"/>
+          <w:sz w:val="21"/>
+          <w:szCs w:val="21"/>
+          <w:bdr w:val="none" w:sz="0" w:space="0" w:color="auto" w:frame="1"/>
+        </w:rPr>
+        <w:t>3</w:t>
+      </w:r>
+    </w:p>
+    <w:p>
+      <w:pPr>
+        <w:pStyle w:val="HTMLPreformatted"/>
+        <w:spacing w:line="300" w:lineRule="atLeast"/>
+        <w:textAlignment w:val="baseline"/>
+        <w:rPr>
+          <w:rStyle w:val="err"/>
+          <w:rFonts w:ascii="inherit" w:hAnsi="inherit"/>
+          <w:color w:val="000000"/>
+          <w:sz w:val="21"/>
+          <w:szCs w:val="21"/>
+          <w:bdr w:val="none" w:sz="0" w:space="0" w:color="auto" w:frame="1"/>
+        </w:rPr>
+      </w:pPr>
+      <w:r>
+        <w:rPr>
+          <w:rStyle w:val="err"/>
+          <w:rFonts w:ascii="inherit" w:hAnsi="inherit"/>
+          <w:color w:val="000000"/>
+          <w:sz w:val="21"/>
+          <w:szCs w:val="21"/>
+          <w:bdr w:val="none" w:sz="0" w:space="0" w:color="auto" w:frame="1"/>
+        </w:rPr>
+        <w:t xml:space="preserve">ab </w:t>
+      </w:r>
+    </w:p>
+    <w:p>
+      <w:pPr>
+        <w:pStyle w:val="HTMLPreformatted"/>
+        <w:spacing w:line="300" w:lineRule="atLeast"/>
+        <w:textAlignment w:val="baseline"/>
+        <w:rPr>
+          <w:rStyle w:val="err"/>
+          <w:rFonts w:ascii="inherit" w:hAnsi="inherit"/>
+          <w:color w:val="000000"/>
+          <w:sz w:val="21"/>
+          <w:szCs w:val="21"/>
+          <w:bdr w:val="none" w:sz="0" w:space="0" w:color="auto" w:frame="1"/>
+        </w:rPr>
+      </w:pPr>
+      <w:proofErr w:type="spellStart"/>
+      <w:r>
+        <w:rPr>
+          <w:rStyle w:val="err"/>
+          <w:rFonts w:ascii="inherit" w:hAnsi="inherit"/>
+          <w:color w:val="000000"/>
+          <w:sz w:val="21"/>
+          <w:szCs w:val="21"/>
+          <w:bdr w:val="none" w:sz="0" w:space="0" w:color="auto" w:frame="1"/>
+        </w:rPr>
+        <w:t>abcd</w:t>
+      </w:r>
+      <w:proofErr w:type="spellEnd"/>
+      <w:r>
+        <w:rPr>
+          <w:rStyle w:val="err"/>
+          <w:rFonts w:ascii="inherit" w:hAnsi="inherit"/>
+          <w:color w:val="000000"/>
+          <w:sz w:val="21"/>
+          <w:szCs w:val="21"/>
+          <w:bdr w:val="none" w:sz="0" w:space="0" w:color="auto" w:frame="1"/>
+        </w:rPr>
+        <w:t xml:space="preserve"> </w:t>
+      </w:r>
+    </w:p>
+    <w:p>
+      <w:pPr>
+        <w:pStyle w:val="HTMLPreformatted"/>
+        <w:spacing w:line="300" w:lineRule="atLeast"/>
+        <w:textAlignment w:val="baseline"/>
+        <w:rPr>
+          <w:rFonts w:ascii="var(--font-family-input)" w:hAnsi="var(--font-family-input)"/>
+          <w:color w:val="0E141E"/>
+          <w:sz w:val="21"/>
+          <w:szCs w:val="21"/>
+        </w:rPr>
+      </w:pPr>
+      <w:r>
+        <w:rPr>
+          <w:rStyle w:val="err"/>
+          <w:rFonts w:ascii="inherit" w:hAnsi="inherit"/>
+          <w:color w:val="000000"/>
+          <w:sz w:val="21"/>
+          <w:szCs w:val="21"/>
+          <w:bdr w:val="none" w:sz="0" w:space="0" w:color="auto" w:frame="1"/>
+        </w:rPr>
+        <w:t>cd</w:t>
+      </w:r>
+    </w:p>
+    <w:p>
+      <w:pPr>
+        <w:pStyle w:val="HTMLPreformatted"/>
+        <w:spacing w:line="300" w:lineRule="atLeast"/>
+        <w:textAlignment w:val="baseline"/>
+        <w:rPr>
+          <w:rStyle w:val="err"/>
+          <w:rFonts w:ascii="inherit" w:hAnsi="inherit"/>
+          <w:color w:val="000000"/>
+          <w:sz w:val="21"/>
+          <w:szCs w:val="21"/>
+          <w:bdr w:val="none" w:sz="0" w:space="0" w:color="auto" w:frame="1"/>
+        </w:rPr>
+      </w:pPr>
+      <w:proofErr w:type="spellStart"/>
+      <w:r>
+        <w:rPr>
+          <w:rStyle w:val="err"/>
+          <w:rFonts w:ascii="inherit" w:hAnsi="inherit"/>
+          <w:color w:val="000000"/>
+          <w:sz w:val="21"/>
+          <w:szCs w:val="21"/>
+          <w:bdr w:val="none" w:sz="0" w:space="0" w:color="auto" w:frame="1"/>
+        </w:rPr>
+        <w:t>abcd</w:t>
+      </w:r>
+      <w:proofErr w:type="spellEnd"/>
+    </w:p>
+    <w:p>
+      <w:pPr>
+        <w:pStyle w:val="HTMLPreformatted"/>
+        <w:spacing w:line="300" w:lineRule="atLeast"/>
+        <w:textAlignment w:val="baseline"/>
+        <w:rPr>
+          <w:rFonts w:ascii="var(--font-family-input)" w:hAnsi="var(--font-family-input)"/>
+          <w:color w:val="0E141E"/>
+          <w:sz w:val="21"/>
+          <w:szCs w:val="21"/>
+        </w:rPr>
+      </w:pPr>
+    </w:p>
+    <w:p>
+      <w:proofErr w:type="spellStart"/>
+      <w:r>
         <w:t>გამოსატანი</w:t>
       </w:r>
       <w:proofErr w:type="spellEnd"/>
@@ -686,20 +1691,14 @@
         <w:t>:</w:t>
       </w:r>
     </w:p>
-    <w:p/>
-    <w:p>
-      <w:r>
-        <w:t>---------------------</w:t>
-      </w:r>
-    </w:p>
-    <w:p>
-      <w:pPr>
-        <w:ind w:left="90"/>
-      </w:pPr>
+    <w:p>
+      <w:r>
+        <w:t>True</w:t>
+      </w:r>
     </w:p>
     <w:sectPr>
       <w:pgSz w:w="12240" w:h="15840"/>
-      <w:pgMar w:top="630" w:right="450" w:bottom="1440" w:left="540" w:header="720" w:footer="720" w:gutter="0"/>
+      <w:pgMar w:top="630" w:right="450" w:bottom="630" w:left="540" w:header="720" w:footer="720" w:gutter="0"/>
       <w:cols w:space="720"/>
       <w:docGrid w:linePitch="360"/>
     </w:sectPr>
@@ -1133,6 +2132,94 @@
     <w:semiHidden/>
     <w:unhideWhenUsed/>
   </w:style>
+  <w:style w:type="paragraph" w:styleId="NormalWeb">
+    <w:name w:val="Normal (Web)"/>
+    <w:basedOn w:val="Normal"/>
+    <w:uiPriority w:val="99"/>
+    <w:unhideWhenUsed/>
+    <w:rsid w:val="004911C0"/>
+    <w:pPr>
+      <w:spacing w:before="100" w:beforeAutospacing="1" w:after="100" w:afterAutospacing="1" w:line="240" w:lineRule="auto"/>
+    </w:pPr>
+    <w:rPr>
+      <w:rFonts w:ascii="Times New Roman" w:eastAsia="Times New Roman" w:hAnsi="Times New Roman" w:cs="Times New Roman"/>
+      <w:sz w:val="24"/>
+      <w:szCs w:val="24"/>
+    </w:rPr>
+  </w:style>
+  <w:style w:type="character" w:styleId="Strong">
+    <w:name w:val="Strong"/>
+    <w:basedOn w:val="DefaultParagraphFont"/>
+    <w:uiPriority w:val="22"/>
+    <w:qFormat/>
+    <w:rsid w:val="004911C0"/>
+    <w:rPr>
+      <w:b/>
+      <w:bCs/>
+    </w:rPr>
+  </w:style>
+  <w:style w:type="character" w:styleId="Emphasis">
+    <w:name w:val="Emphasis"/>
+    <w:basedOn w:val="DefaultParagraphFont"/>
+    <w:uiPriority w:val="20"/>
+    <w:qFormat/>
+    <w:rsid w:val="004911C0"/>
+    <w:rPr>
+      <w:i/>
+      <w:iCs/>
+    </w:rPr>
+  </w:style>
+  <w:style w:type="paragraph" w:styleId="HTMLPreformatted">
+    <w:name w:val="HTML Preformatted"/>
+    <w:basedOn w:val="Normal"/>
+    <w:link w:val="HTMLPreformattedChar"/>
+    <w:uiPriority w:val="99"/>
+    <w:unhideWhenUsed/>
+    <w:rsid w:val="00B87147"/>
+    <w:pPr>
+      <w:tabs>
+        <w:tab w:val="left" w:pos="916"/>
+        <w:tab w:val="left" w:pos="1832"/>
+        <w:tab w:val="left" w:pos="2748"/>
+        <w:tab w:val="left" w:pos="3664"/>
+        <w:tab w:val="left" w:pos="4580"/>
+        <w:tab w:val="left" w:pos="5496"/>
+        <w:tab w:val="left" w:pos="6412"/>
+        <w:tab w:val="left" w:pos="7328"/>
+        <w:tab w:val="left" w:pos="8244"/>
+        <w:tab w:val="left" w:pos="9160"/>
+        <w:tab w:val="left" w:pos="10076"/>
+        <w:tab w:val="left" w:pos="10992"/>
+        <w:tab w:val="left" w:pos="11908"/>
+        <w:tab w:val="left" w:pos="12824"/>
+        <w:tab w:val="left" w:pos="13740"/>
+        <w:tab w:val="left" w:pos="14656"/>
+      </w:tabs>
+      <w:spacing w:after="0" w:line="240" w:lineRule="auto"/>
+    </w:pPr>
+    <w:rPr>
+      <w:rFonts w:ascii="Courier New" w:eastAsia="Times New Roman" w:hAnsi="Courier New" w:cs="Courier New"/>
+      <w:sz w:val="20"/>
+      <w:szCs w:val="20"/>
+    </w:rPr>
+  </w:style>
+  <w:style w:type="character" w:customStyle="1" w:styleId="HTMLPreformattedChar">
+    <w:name w:val="HTML Preformatted Char"/>
+    <w:basedOn w:val="DefaultParagraphFont"/>
+    <w:link w:val="HTMLPreformatted"/>
+    <w:uiPriority w:val="99"/>
+    <w:rsid w:val="00B87147"/>
+    <w:rPr>
+      <w:rFonts w:ascii="Courier New" w:eastAsia="Times New Roman" w:hAnsi="Courier New" w:cs="Courier New"/>
+      <w:sz w:val="20"/>
+      <w:szCs w:val="20"/>
+    </w:rPr>
+  </w:style>
+  <w:style w:type="character" w:customStyle="1" w:styleId="err">
+    <w:name w:val="err"/>
+    <w:basedOn w:val="DefaultParagraphFont"/>
+    <w:rsid w:val="00B87147"/>
+  </w:style>
 </w:styles>
 </file>
 

</xml_diff>